<commit_message>
modificati casi d'uso e requisiti funzionali
</commit_message>
<xml_diff>
--- a/casi uso.docx
+++ b/casi uso.docx
@@ -55,123 +55,76 @@
           <w:r>
             <w:fldChar w:fldCharType="separate"/>
           </w:r>
-          <w:bookmarkStart w:id="0" w:name="_GoBack"/>
-          <w:bookmarkEnd w:id="0"/>
-          <w:r>
-            <w:rPr>
-              <w:rStyle w:val="Collegamentoipertestuale"/>
-              <w:noProof/>
-            </w:rPr>
-            <w:fldChar w:fldCharType="begin"/>
-          </w:r>
-          <w:r>
-            <w:rPr>
-              <w:rStyle w:val="Collegamentoipertestuale"/>
-              <w:noProof/>
-            </w:rPr>
-            <w:instrText xml:space="preserve"> </w:instrText>
-          </w:r>
-          <w:r>
-            <w:rPr>
-              <w:noProof/>
-            </w:rPr>
-            <w:instrText>HYPERLINK \l "_Toc23002088"</w:instrText>
-          </w:r>
-          <w:r>
-            <w:rPr>
-              <w:rStyle w:val="Collegamentoipertestuale"/>
-              <w:noProof/>
-            </w:rPr>
-            <w:instrText xml:space="preserve"> </w:instrText>
-          </w:r>
-          <w:r>
-            <w:rPr>
-              <w:rStyle w:val="Collegamentoipertestuale"/>
-              <w:noProof/>
-            </w:rPr>
-          </w:r>
-          <w:r>
-            <w:rPr>
-              <w:rStyle w:val="Collegamentoipertestuale"/>
-              <w:noProof/>
-            </w:rPr>
-            <w:fldChar w:fldCharType="separate"/>
-          </w:r>
-          <w:r>
-            <w:rPr>
-              <w:rStyle w:val="Collegamentoipertestuale"/>
-              <w:noProof/>
-            </w:rPr>
-            <w:t>1</w:t>
-          </w:r>
-          <w:r>
-            <w:rPr>
-              <w:noProof/>
-            </w:rPr>
-            <w:tab/>
-          </w:r>
-          <w:r>
-            <w:rPr>
-              <w:rStyle w:val="Collegamentoipertestuale"/>
-              <w:noProof/>
-            </w:rPr>
-            <w:t>Requisiti</w:t>
-          </w:r>
-          <w:r>
-            <w:rPr>
-              <w:noProof/>
-              <w:webHidden/>
-            </w:rPr>
-            <w:tab/>
-          </w:r>
-          <w:r>
-            <w:rPr>
-              <w:noProof/>
-              <w:webHidden/>
-            </w:rPr>
-            <w:fldChar w:fldCharType="begin"/>
-          </w:r>
-          <w:r>
-            <w:rPr>
-              <w:noProof/>
-              <w:webHidden/>
-            </w:rPr>
-            <w:instrText xml:space="preserve"> PAGEREF _Toc23002088 \h </w:instrText>
-          </w:r>
-          <w:r>
-            <w:rPr>
-              <w:noProof/>
-              <w:webHidden/>
-            </w:rPr>
-          </w:r>
-          <w:r>
-            <w:rPr>
-              <w:noProof/>
-              <w:webHidden/>
-            </w:rPr>
-            <w:fldChar w:fldCharType="separate"/>
-          </w:r>
-          <w:r>
-            <w:rPr>
-              <w:noProof/>
-              <w:webHidden/>
-            </w:rPr>
-            <w:t>2</w:t>
-          </w:r>
-          <w:r>
-            <w:rPr>
-              <w:noProof/>
-              <w:webHidden/>
-            </w:rPr>
-            <w:fldChar w:fldCharType="end"/>
-          </w:r>
-          <w:r>
-            <w:rPr>
-              <w:rStyle w:val="Collegamentoipertestuale"/>
-              <w:noProof/>
-            </w:rPr>
-            <w:fldChar w:fldCharType="end"/>
-          </w:r>
+          <w:hyperlink w:anchor="_Toc23002088" w:history="1">
+            <w:r>
+              <w:rPr>
+                <w:rStyle w:val="Collegamentoipertestuale"/>
+                <w:noProof/>
+              </w:rPr>
+              <w:t>1</w:t>
+            </w:r>
+            <w:r>
+              <w:rPr>
+                <w:noProof/>
+              </w:rPr>
+              <w:tab/>
+            </w:r>
+            <w:r>
+              <w:rPr>
+                <w:rStyle w:val="Collegamentoipertestuale"/>
+                <w:noProof/>
+              </w:rPr>
+              <w:t>Requisiti</w:t>
+            </w:r>
+            <w:r>
+              <w:rPr>
+                <w:noProof/>
+                <w:webHidden/>
+              </w:rPr>
+              <w:tab/>
+            </w:r>
+            <w:r>
+              <w:rPr>
+                <w:noProof/>
+                <w:webHidden/>
+              </w:rPr>
+              <w:fldChar w:fldCharType="begin"/>
+            </w:r>
+            <w:r>
+              <w:rPr>
+                <w:noProof/>
+                <w:webHidden/>
+              </w:rPr>
+              <w:instrText xml:space="preserve"> PAGEREF _Toc23002088 \h </w:instrText>
+            </w:r>
+            <w:r>
+              <w:rPr>
+                <w:noProof/>
+                <w:webHidden/>
+              </w:rPr>
+            </w:r>
+            <w:r>
+              <w:rPr>
+                <w:noProof/>
+                <w:webHidden/>
+              </w:rPr>
+              <w:fldChar w:fldCharType="separate"/>
+            </w:r>
+            <w:r>
+              <w:rPr>
+                <w:noProof/>
+                <w:webHidden/>
+              </w:rPr>
+              <w:t>2</w:t>
+            </w:r>
+            <w:r>
+              <w:rPr>
+                <w:noProof/>
+                <w:webHidden/>
+              </w:rPr>
+              <w:fldChar w:fldCharType="end"/>
+            </w:r>
+          </w:hyperlink>
         </w:p>
         <w:p>
           <w:pPr>
@@ -2536,22 +2489,22 @@
       <w:pPr>
         <w:pStyle w:val="Titolo1"/>
       </w:pPr>
-      <w:bookmarkStart w:id="1" w:name="_Toc23002088"/>
+      <w:bookmarkStart w:id="0" w:name="_Toc23002088"/>
       <w:r>
         <w:lastRenderedPageBreak/>
         <w:t>Requisiti</w:t>
       </w:r>
-      <w:bookmarkEnd w:id="1"/>
+      <w:bookmarkEnd w:id="0"/>
     </w:p>
     <w:p>
       <w:pPr>
         <w:pStyle w:val="Titolo2"/>
       </w:pPr>
-      <w:bookmarkStart w:id="2" w:name="_Toc23002089"/>
+      <w:bookmarkStart w:id="1" w:name="_Toc23002089"/>
       <w:r>
         <w:t>Requisiti Funzionali</w:t>
       </w:r>
-      <w:bookmarkEnd w:id="2"/>
+      <w:bookmarkEnd w:id="1"/>
     </w:p>
     <w:p/>
     <w:p>
@@ -2626,8 +2579,47 @@
           <w:sz w:val="24"/>
           <w:szCs w:val="24"/>
         </w:rPr>
-        <w:t>Allenatore: E’ un utente iscritto dell'applicazione. Egli partecipa alla lega e può effettuare le seguenti azioni: crea la rosa per la propria squadra, può partecipare al calciomercato durante la stagione calcistica, sceglie la formazione da schierare in ogni giornata di campionato. Può effettuare scambi di giocatori con altri allenatori.</w:t>
+        <w:t xml:space="preserve">Allenatore: </w:t>
       </w:r>
+      <w:proofErr w:type="gramStart"/>
+      <w:r>
+        <w:rPr>
+          <w:sz w:val="24"/>
+          <w:szCs w:val="24"/>
+        </w:rPr>
+        <w:t>E’</w:t>
+      </w:r>
+      <w:proofErr w:type="gramEnd"/>
+      <w:r>
+        <w:rPr>
+          <w:sz w:val="24"/>
+          <w:szCs w:val="24"/>
+        </w:rPr>
+        <w:t xml:space="preserve"> un utente iscritto dell'applicazione. Egli partecipa alla lega e può effettuare le seguenti azioni: crea la rosa per la propria squadra, può partecipare al calciomercato durante la stagione calcistica, sceglie la formazione da schierare in ogni giornata di campionato</w:t>
+      </w:r>
+      <w:r>
+        <w:rPr>
+          <w:sz w:val="24"/>
+          <w:szCs w:val="24"/>
+        </w:rPr>
+        <w:t xml:space="preserve">, </w:t>
+      </w:r>
+      <w:r>
+        <w:rPr>
+          <w:sz w:val="24"/>
+          <w:szCs w:val="24"/>
+        </w:rPr>
+        <w:t xml:space="preserve"> effettuare scambi di giocatori con altri allenatori</w:t>
+      </w:r>
+      <w:r>
+        <w:rPr>
+          <w:sz w:val="24"/>
+          <w:szCs w:val="24"/>
+        </w:rPr>
+        <w:t xml:space="preserve">, visualizzare la rosa e la formazione delle squadre della lega, visualizzare le partite della lega con le informazioni relative ai singoli match e visualizzare le statistiche complessive dei giocatori. </w:t>
+      </w:r>
+      <w:bookmarkStart w:id="2" w:name="_GoBack"/>
+      <w:bookmarkEnd w:id="2"/>
     </w:p>
     <w:p>
       <w:pPr>
@@ -2647,7 +2639,23 @@
           <w:sz w:val="24"/>
           <w:szCs w:val="24"/>
         </w:rPr>
-        <w:t xml:space="preserve">Presidente: E’ l'allenatore che sceglie di creare una nuova lega. Ha il compito di scegliere il nome della lega in creazione, la tipologia di asta che caratterizzerà il calciomercato iniziale della lega ed infine effettua la scelta riguardo al numero dei partecipanti, la quota di partecipazione e il budget per ogni allenatore. Si iscrive come primo allenatore di tale lega. </w:t>
+        <w:t xml:space="preserve">Presidente: </w:t>
+      </w:r>
+      <w:proofErr w:type="gramStart"/>
+      <w:r>
+        <w:rPr>
+          <w:sz w:val="24"/>
+          <w:szCs w:val="24"/>
+        </w:rPr>
+        <w:t>E’</w:t>
+      </w:r>
+      <w:proofErr w:type="gramEnd"/>
+      <w:r>
+        <w:rPr>
+          <w:sz w:val="24"/>
+          <w:szCs w:val="24"/>
+        </w:rPr>
+        <w:t xml:space="preserve"> l'allenatore che sceglie di creare una nuova lega. Ha il compito di scegliere il nome della lega in creazione, la tipologia di asta che caratterizzerà il calciomercato iniziale della lega ed infine effettua la scelta riguardo al numero dei partecipanti, la quota di partecipazione e il budget per ogni allenatore. Si iscrive come primo allenatore di tale lega. </w:t>
       </w:r>
     </w:p>
     <w:p>
@@ -2668,7 +2676,46 @@
           <w:sz w:val="24"/>
           <w:szCs w:val="24"/>
         </w:rPr>
-        <w:t xml:space="preserve">Lo scout: E’ un gestore del sito che ha il compito di pubblicare consigli sul come giocare al meglio la partita, quali giocatori schierare, quali tenere in panchina, eventuali notizie sul mercato calcistico e organizzare eventi sociali. </w:t>
+        <w:t xml:space="preserve">Lo scout: </w:t>
+      </w:r>
+      <w:proofErr w:type="gramStart"/>
+      <w:r>
+        <w:rPr>
+          <w:sz w:val="24"/>
+          <w:szCs w:val="24"/>
+        </w:rPr>
+        <w:t>E’</w:t>
+      </w:r>
+      <w:proofErr w:type="gramEnd"/>
+      <w:r>
+        <w:rPr>
+          <w:sz w:val="24"/>
+          <w:szCs w:val="24"/>
+        </w:rPr>
+        <w:t xml:space="preserve"> un gestore del sito che ha il compito di pubblicare consigli sul come giocare al meglio la partita, quali giocatori schierare, quali tenere in panchina, eventuali notizie sul mercato calcistico e organizzare eventi sociali.</w:t>
+      </w:r>
+    </w:p>
+    <w:p>
+      <w:pPr>
+        <w:jc w:val="both"/>
+        <w:rPr>
+          <w:sz w:val="24"/>
+          <w:szCs w:val="24"/>
+        </w:rPr>
+      </w:pPr>
+      <w:r>
+        <w:rPr>
+          <w:sz w:val="24"/>
+          <w:szCs w:val="24"/>
+        </w:rPr>
+        <w:t>Inoltre, ogni utente registrato avrà la possibilità di cancellare la propria iscrizione all’applicazione.</w:t>
+      </w:r>
+      <w:r>
+        <w:rPr>
+          <w:sz w:val="24"/>
+          <w:szCs w:val="24"/>
+        </w:rPr>
+        <w:t xml:space="preserve"> </w:t>
       </w:r>
     </w:p>
     <w:p>
@@ -2876,6 +2923,7 @@
           <w:sz w:val="24"/>
           <w:szCs w:val="24"/>
         </w:rPr>
+        <w:lastRenderedPageBreak/>
         <w:t xml:space="preserve">È necessario garantire tempi di risposta rapidi (massimo 2 secondi) in quanto alcune operazioni dell’utente, ad esempio le offerte per l’asta e la scelta della formazione per la partita, prevedono dei limiti di tempo oltre i quali non è più possibile effettuare tali operazioni. </w:t>
       </w:r>
     </w:p>
@@ -3952,6 +4000,7 @@
           <w:sz w:val="32"/>
           <w:szCs w:val="32"/>
         </w:rPr>
+        <w:lastRenderedPageBreak/>
         <w:t>UC 1.2:</w:t>
       </w:r>
     </w:p>
@@ -3996,7 +4045,6 @@
                 <w:sz w:val="24"/>
                 <w:szCs w:val="24"/>
               </w:rPr>
-              <w:lastRenderedPageBreak/>
               <w:t>Nome del caso d’uso</w:t>
             </w:r>
           </w:p>
@@ -5561,6 +5609,7 @@
                 <w:sz w:val="24"/>
                 <w:szCs w:val="24"/>
               </w:rPr>
+              <w:lastRenderedPageBreak/>
               <w:t>Entry condition</w:t>
             </w:r>
           </w:p>
@@ -5624,7 +5673,6 @@
                 <w:sz w:val="24"/>
                 <w:szCs w:val="24"/>
               </w:rPr>
-              <w:lastRenderedPageBreak/>
               <w:t>Flusso degli eventi</w:t>
             </w:r>
           </w:p>
@@ -6782,6 +6830,7 @@
                 <w:sz w:val="24"/>
                 <w:szCs w:val="24"/>
               </w:rPr>
+              <w:lastRenderedPageBreak/>
               <w:t>Eccezioni</w:t>
             </w:r>
           </w:p>
@@ -7789,6 +7838,7 @@
                 <w:sz w:val="24"/>
                 <w:szCs w:val="24"/>
               </w:rPr>
+              <w:lastRenderedPageBreak/>
               <w:t xml:space="preserve">Se è la prima asta ed almeno un allenatore ha dato conferma negativa, si ripete il caso d’uso. </w:t>
             </w:r>
           </w:p>
@@ -7825,6 +7875,7 @@
                 <w:sz w:val="24"/>
                 <w:szCs w:val="24"/>
               </w:rPr>
+              <w:lastRenderedPageBreak/>
               <w:t>Requisiti speciali</w:t>
             </w:r>
           </w:p>
@@ -9111,6 +9162,7 @@
                 <w:sz w:val="24"/>
                 <w:szCs w:val="24"/>
               </w:rPr>
+              <w:lastRenderedPageBreak/>
               <w:t>Exit condition</w:t>
             </w:r>
           </w:p>
@@ -9211,7 +9263,6 @@
                 <w:sz w:val="24"/>
                 <w:szCs w:val="24"/>
               </w:rPr>
-              <w:lastRenderedPageBreak/>
               <w:t>Requisiti speciali</w:t>
             </w:r>
           </w:p>
@@ -10164,6 +10215,7 @@
           <w:sz w:val="32"/>
           <w:szCs w:val="32"/>
         </w:rPr>
+        <w:lastRenderedPageBreak/>
         <w:t>UC 12:</w:t>
       </w:r>
     </w:p>
@@ -10330,7 +10382,6 @@
                 <w:sz w:val="24"/>
                 <w:szCs w:val="24"/>
               </w:rPr>
-              <w:lastRenderedPageBreak/>
               <w:t>Entry condition</w:t>
             </w:r>
           </w:p>
@@ -11555,6 +11606,7 @@
           <w:sz w:val="32"/>
           <w:szCs w:val="32"/>
         </w:rPr>
+        <w:lastRenderedPageBreak/>
         <w:t>UC 15:</w:t>
       </w:r>
     </w:p>
@@ -11721,7 +11773,6 @@
                 <w:sz w:val="24"/>
                 <w:szCs w:val="24"/>
               </w:rPr>
-              <w:lastRenderedPageBreak/>
               <w:t>Entry condition</w:t>
             </w:r>
           </w:p>
@@ -12495,7 +12546,23 @@
                 <w:sz w:val="24"/>
                 <w:szCs w:val="24"/>
               </w:rPr>
-              <w:t>L’allenatore non ha inserito correttamente i calciatori da mettere in campo, ad esempio ha inserito uno o più calciatori in meno per un certo ruolo in base al modulo che ha scelto. In caso di eccezione, inizia il caso d’uso “GiocatoreMancante”.</w:t>
+              <w:t xml:space="preserve">L’allenatore non ha inserito correttamente i calciatori da </w:t>
+            </w:r>
+            <w:proofErr w:type="gramStart"/>
+            <w:r>
+              <w:rPr>
+                <w:sz w:val="24"/>
+                <w:szCs w:val="24"/>
+              </w:rPr>
+              <w:t>mettere in campo</w:t>
+            </w:r>
+            <w:proofErr w:type="gramEnd"/>
+            <w:r>
+              <w:rPr>
+                <w:sz w:val="24"/>
+                <w:szCs w:val="24"/>
+              </w:rPr>
+              <w:t>, ad esempio ha inserito uno o più calciatori in meno per un certo ruolo in base al modulo che ha scelto. In caso di eccezione, inizia il caso d’uso “GiocatoreMancante”.</w:t>
             </w:r>
           </w:p>
         </w:tc>
@@ -12734,6 +12801,7 @@
                 <w:sz w:val="24"/>
                 <w:szCs w:val="24"/>
               </w:rPr>
+              <w:lastRenderedPageBreak/>
               <w:t>Entry condition</w:t>
             </w:r>
           </w:p>
@@ -12862,7 +12930,6 @@
                 <w:sz w:val="24"/>
                 <w:szCs w:val="24"/>
               </w:rPr>
-              <w:lastRenderedPageBreak/>
               <w:t>Exit condition</w:t>
             </w:r>
           </w:p>
@@ -14488,6 +14555,7 @@
                 <w:sz w:val="24"/>
                 <w:szCs w:val="24"/>
               </w:rPr>
+              <w:lastRenderedPageBreak/>
               <w:t>Nome del caso d’uso</w:t>
             </w:r>
           </w:p>
@@ -14610,7 +14678,6 @@
                 <w:sz w:val="24"/>
                 <w:szCs w:val="24"/>
               </w:rPr>
-              <w:lastRenderedPageBreak/>
               <w:t>Entry condition</w:t>
             </w:r>
           </w:p>
@@ -15898,6 +15965,7 @@
                 <w:sz w:val="24"/>
                 <w:szCs w:val="24"/>
               </w:rPr>
+              <w:lastRenderedPageBreak/>
               <w:t>Eccezioni</w:t>
             </w:r>
           </w:p>
@@ -17353,7 +17421,23 @@
                 <w:sz w:val="24"/>
                 <w:szCs w:val="24"/>
               </w:rPr>
-              <w:t xml:space="preserve"> il resoconto del match riportante le formazioni le schierate e le statistiche per ogni giocatore (voto, goal, assist, ammonizioni e eventuale infortunio o espulsione) relative al match in corso.</w:t>
+              <w:t xml:space="preserve"> il resoconto del match riportante le formazioni le schierate e le statistiche per ogni giocatore (voto, goal, assist, ammonizioni </w:t>
+            </w:r>
+            <w:proofErr w:type="gramStart"/>
+            <w:r>
+              <w:rPr>
+                <w:sz w:val="24"/>
+                <w:szCs w:val="24"/>
+              </w:rPr>
+              <w:t>e</w:t>
+            </w:r>
+            <w:proofErr w:type="gramEnd"/>
+            <w:r>
+              <w:rPr>
+                <w:sz w:val="24"/>
+                <w:szCs w:val="24"/>
+              </w:rPr>
+              <w:t xml:space="preserve"> eventuale infortunio o espulsione) relative al match in corso.</w:t>
             </w:r>
           </w:p>
         </w:tc>
@@ -17728,10 +17812,7 @@
             <w:bookmarkStart w:id="34" w:name="_Toc23002121"/>
             <w:proofErr w:type="spellStart"/>
             <w:r>
-              <w:t>Visualizza</w:t>
-            </w:r>
-            <w:r>
-              <w:t>StatisticheGiocatore</w:t>
+              <w:t>VisualizzaStatisticheGiocatore</w:t>
             </w:r>
             <w:bookmarkEnd w:id="34"/>
             <w:proofErr w:type="spellEnd"/>
@@ -17867,21 +17948,7 @@
                 <w:sz w:val="24"/>
                 <w:szCs w:val="24"/>
               </w:rPr>
-              <w:t xml:space="preserve">Questo caso d’uso inizia quando un allenatore seleziona </w:t>
-            </w:r>
-            <w:r>
-              <w:rPr>
-                <w:sz w:val="24"/>
-                <w:szCs w:val="24"/>
-              </w:rPr>
-              <w:t>la funzionalità “Statistiche Giocatore” relativa a un giocatore</w:t>
-            </w:r>
-            <w:r>
-              <w:rPr>
-                <w:sz w:val="24"/>
-                <w:szCs w:val="24"/>
-              </w:rPr>
-              <w:t xml:space="preserve">. </w:t>
+              <w:t xml:space="preserve">Questo caso d’uso inizia quando un allenatore seleziona la funzionalità “Statistiche Giocatore” relativa a un giocatore. </w:t>
             </w:r>
           </w:p>
         </w:tc>
@@ -17947,35 +18014,23 @@
                 <w:sz w:val="24"/>
                 <w:szCs w:val="24"/>
               </w:rPr>
-              <w:t>L’Allenatore visualizza</w:t>
-            </w:r>
-            <w:r>
-              <w:rPr>
-                <w:sz w:val="24"/>
-                <w:szCs w:val="24"/>
-              </w:rPr>
-              <w:t xml:space="preserve"> le informazioni e le statistiche del giocatore riportanti squadra, ruolo, presenze,</w:t>
-            </w:r>
-            <w:r>
-              <w:rPr>
-                <w:sz w:val="24"/>
-                <w:szCs w:val="24"/>
-              </w:rPr>
-              <w:t xml:space="preserve"> voto medio</w:t>
-            </w:r>
-            <w:r>
-              <w:rPr>
-                <w:sz w:val="24"/>
-                <w:szCs w:val="24"/>
-              </w:rPr>
-              <w:t>, goal, assist, ammonizioni e espulsioni relative all’intera stagione</w:t>
-            </w:r>
-            <w:r>
-              <w:rPr>
-                <w:sz w:val="24"/>
-                <w:szCs w:val="24"/>
-              </w:rPr>
-              <w:t>.</w:t>
+              <w:t xml:space="preserve">L’Allenatore visualizza le informazioni e le statistiche del giocatore riportanti squadra, ruolo, presenze, voto medio, goal, assist, ammonizioni </w:t>
+            </w:r>
+            <w:proofErr w:type="gramStart"/>
+            <w:r>
+              <w:rPr>
+                <w:sz w:val="24"/>
+                <w:szCs w:val="24"/>
+              </w:rPr>
+              <w:t>e</w:t>
+            </w:r>
+            <w:proofErr w:type="gramEnd"/>
+            <w:r>
+              <w:rPr>
+                <w:sz w:val="24"/>
+                <w:szCs w:val="24"/>
+              </w:rPr>
+              <w:t xml:space="preserve"> espulsioni relative all’intera stagione.</w:t>
             </w:r>
           </w:p>
         </w:tc>
@@ -18048,14 +18103,7 @@
                 <w:sz w:val="24"/>
                 <w:szCs w:val="24"/>
               </w:rPr>
-              <w:t>Questo caso d’uso termina quando l’allenatore ha visualizzato</w:t>
-            </w:r>
-            <w:r>
-              <w:rPr>
-                <w:sz w:val="24"/>
-                <w:szCs w:val="24"/>
-              </w:rPr>
-              <w:t xml:space="preserve"> le statistiche del giocatore.</w:t>
+              <w:t>Questo caso d’uso termina quando l’allenatore ha visualizzato le statistiche del giocatore.</w:t>
             </w:r>
           </w:p>
         </w:tc>
@@ -23102,7 +23150,7 @@
 </file>
 
 <file path=customXml/itemProps1.xml><?xml version="1.0" encoding="utf-8"?>
-<ds:datastoreItem xmlns:ds="http://schemas.openxmlformats.org/officeDocument/2006/customXml" ds:itemID="{19646C43-53A8-4DF8-9CF1-84F0F5B24179}">
+<ds:datastoreItem xmlns:ds="http://schemas.openxmlformats.org/officeDocument/2006/customXml" ds:itemID="{DE2252EA-EBC2-4C48-8FE6-95DC8A6962FE}">
   <ds:schemaRefs>
     <ds:schemaRef ds:uri="http://schemas.openxmlformats.org/officeDocument/2006/bibliography"/>
   </ds:schemaRefs>

</xml_diff>